<commit_message>
feat: add employment dates and validation to COE generation
</commit_message>
<xml_diff>
--- a/COE 2026.docx
+++ b/COE 2026.docx
@@ -140,14 +140,30 @@
           <w:sz w:val="28"/>
           <w:szCs w:val="28"/>
         </w:rPr>
-        <w:t xml:space="preserve">, Quezon since </w:t>
-      </w:r>
-      <w:r>
-        <w:rPr>
-          <w:sz w:val="28"/>
-          <w:szCs w:val="28"/>
-        </w:rPr>
-        <w:t>August 1, 1989</w:t>
+        <w:t>, Quezon since</w:t>
+      </w:r>
+      <w:r>
+        <w:rPr>
+          <w:sz w:val="28"/>
+          <w:szCs w:val="28"/>
+        </w:rPr>
+        <w:t>{</w:t>
+      </w:r>
+      <w:proofErr w:type="spellStart"/>
+      <w:r>
+        <w:rPr>
+          <w:sz w:val="28"/>
+          <w:szCs w:val="28"/>
+        </w:rPr>
+        <w:t>start_date</w:t>
+      </w:r>
+      <w:proofErr w:type="spellEnd"/>
+      <w:r>
+        <w:rPr>
+          <w:sz w:val="28"/>
+          <w:szCs w:val="28"/>
+        </w:rPr>
+        <w:t>}</w:t>
       </w:r>
       <w:r>
         <w:rPr>
@@ -161,7 +177,37 @@
           <w:sz w:val="28"/>
           <w:szCs w:val="28"/>
         </w:rPr>
-        <w:t xml:space="preserve">up to present. She is currently </w:t>
+        <w:t xml:space="preserve">up to </w:t>
+      </w:r>
+      <w:r>
+        <w:rPr>
+          <w:sz w:val="28"/>
+          <w:szCs w:val="28"/>
+        </w:rPr>
+        <w:t>{</w:t>
+      </w:r>
+      <w:proofErr w:type="spellStart"/>
+      <w:r>
+        <w:rPr>
+          <w:sz w:val="28"/>
+          <w:szCs w:val="28"/>
+        </w:rPr>
+        <w:t>end_date</w:t>
+      </w:r>
+      <w:proofErr w:type="spellEnd"/>
+      <w:r>
+        <w:rPr>
+          <w:sz w:val="28"/>
+          <w:szCs w:val="28"/>
+        </w:rPr>
+        <w:t>}</w:t>
+      </w:r>
+      <w:r>
+        <w:rPr>
+          <w:sz w:val="28"/>
+          <w:szCs w:val="28"/>
+        </w:rPr>
+        <w:t xml:space="preserve">. She is currently </w:t>
       </w:r>
       <w:r>
         <w:rPr>

</xml_diff>

<commit_message>
feat: add HTML frontend for Certificate of Employment Generator
</commit_message>
<xml_diff>
--- a/COE 2026.docx
+++ b/COE 2026.docx
@@ -2,6 +2,17 @@
 <file path=word/document.xml><?xml version="1.0" encoding="utf-8"?>
 <w:document xmlns:wpc="http://schemas.microsoft.com/office/word/2010/wordprocessingCanvas" xmlns:cx="http://schemas.microsoft.com/office/drawing/2014/chartex" xmlns:cx1="http://schemas.microsoft.com/office/drawing/2015/9/8/chartex" xmlns:cx2="http://schemas.microsoft.com/office/drawing/2015/10/21/chartex" xmlns:cx3="http://schemas.microsoft.com/office/drawing/2016/5/9/chartex" xmlns:cx4="http://schemas.microsoft.com/office/drawing/2016/5/10/chartex" xmlns:cx5="http://schemas.microsoft.com/office/drawing/2016/5/11/chartex" xmlns:cx6="http://schemas.microsoft.com/office/drawing/2016/5/12/chartex" xmlns:cx7="http://schemas.microsoft.com/office/drawing/2016/5/13/chartex" xmlns:cx8="http://schemas.microsoft.com/office/drawing/2016/5/14/chartex" xmlns:mc="http://schemas.openxmlformats.org/markup-compatibility/2006" xmlns:aink="http://schemas.microsoft.com/office/drawing/2016/ink" xmlns:am3d="http://schemas.microsoft.com/office/drawing/2017/model3d" xmlns:o="urn:schemas-microsoft-com:office:office" xmlns:oel="http://schemas.microsoft.com/office/2019/extlst" xmlns:r="http://schemas.openxmlformats.org/officeDocument/2006/relationships" xmlns:m="http://schemas.openxmlformats.org/officeDocument/2006/math" xmlns:v="urn:schemas-microsoft-com:vml" xmlns:wp14="http://schemas.microsoft.com/office/word/2010/wordprocessingDrawing" xmlns:wp="http://schemas.openxmlformats.org/drawingml/2006/wordprocessingDrawing" xmlns:w10="urn:schemas-microsoft-com:office:word" xmlns:w="http://schemas.openxmlformats.org/wordprocessingml/2006/main" xmlns:w14="http://schemas.microsoft.com/office/word/2010/wordml" xmlns:w15="http://schemas.microsoft.com/office/word/2012/wordml" xmlns:w16cex="http://schemas.microsoft.com/office/word/2018/wordml/cex" xmlns:w16cid="http://schemas.microsoft.com/office/word/2016/wordml/cid" xmlns:w16="http://schemas.microsoft.com/office/word/2018/wordml" xmlns:w16du="http://schemas.microsoft.com/office/word/2023/wordml/word16du" xmlns:w16sdtdh="http://schemas.microsoft.com/office/word/2020/wordml/sdtdatahash" xmlns:w16sdtfl="http://schemas.microsoft.com/office/word/2024/wordml/sdtformatlock" xmlns:w16se="http://schemas.microsoft.com/office/word/2015/wordml/symex" xmlns:wpg="http://schemas.microsoft.com/office/word/2010/wordprocessingGroup" xmlns:wpi="http://schemas.microsoft.com/office/word/2010/wordprocessingInk" xmlns:wne="http://schemas.microsoft.com/office/word/2006/wordml" xmlns:wps="http://schemas.microsoft.com/office/word/2010/wordprocessingShape" mc:Ignorable="w14 w15 w16se w16cid w16 w16cex w16sdtdh w16sdtfl w16du wp14">
   <w:body>
+    <w:p>
+      <w:pPr>
+        <w:jc w:val="center"/>
+        <w:rPr>
+          <w:b/>
+          <w:bCs/>
+          <w:sz w:val="36"/>
+          <w:szCs w:val="36"/>
+        </w:rPr>
+      </w:pPr>
+    </w:p>
     <w:p>
       <w:pPr>
         <w:jc w:val="center"/>
@@ -83,9 +94,8 @@
           <w:sz w:val="32"/>
           <w:szCs w:val="32"/>
         </w:rPr>
-        <w:t>{</w:t>
-      </w:r>
-      <w:proofErr w:type="spellStart"/>
+        <w:t>{employee_name}</w:t>
+      </w:r>
       <w:r>
         <w:rPr>
           <w:b/>
@@ -93,25 +103,6 @@
           <w:sz w:val="32"/>
           <w:szCs w:val="32"/>
         </w:rPr>
-        <w:t>employee_name</w:t>
-      </w:r>
-      <w:proofErr w:type="spellEnd"/>
-      <w:r>
-        <w:rPr>
-          <w:b/>
-          <w:bCs/>
-          <w:sz w:val="32"/>
-          <w:szCs w:val="32"/>
-        </w:rPr>
-        <w:t>}</w:t>
-      </w:r>
-      <w:r>
-        <w:rPr>
-          <w:b/>
-          <w:bCs/>
-          <w:sz w:val="32"/>
-          <w:szCs w:val="32"/>
-        </w:rPr>
         <w:t xml:space="preserve"> </w:t>
       </w:r>
       <w:r>
@@ -140,30 +131,21 @@
           <w:sz w:val="28"/>
           <w:szCs w:val="28"/>
         </w:rPr>
-        <w:t>, Quezon since</w:t>
-      </w:r>
-      <w:r>
-        <w:rPr>
-          <w:sz w:val="28"/>
-          <w:szCs w:val="28"/>
-        </w:rPr>
-        <w:t>{</w:t>
-      </w:r>
-      <w:proofErr w:type="spellStart"/>
-      <w:r>
-        <w:rPr>
-          <w:sz w:val="28"/>
-          <w:szCs w:val="28"/>
-        </w:rPr>
-        <w:t>start_date</w:t>
-      </w:r>
-      <w:proofErr w:type="spellEnd"/>
-      <w:r>
-        <w:rPr>
-          <w:sz w:val="28"/>
-          <w:szCs w:val="28"/>
-        </w:rPr>
-        <w:t>}</w:t>
+        <w:t>, Quezon sinc</w:t>
+      </w:r>
+      <w:r>
+        <w:rPr>
+          <w:sz w:val="28"/>
+          <w:szCs w:val="28"/>
+        </w:rPr>
+        <w:t xml:space="preserve">e </w:t>
+      </w:r>
+      <w:r>
+        <w:rPr>
+          <w:sz w:val="28"/>
+          <w:szCs w:val="28"/>
+        </w:rPr>
+        <w:t>{start_date}</w:t>
       </w:r>
       <w:r>
         <w:rPr>
@@ -184,30 +166,28 @@
           <w:sz w:val="28"/>
           <w:szCs w:val="28"/>
         </w:rPr>
-        <w:t>{</w:t>
-      </w:r>
-      <w:proofErr w:type="spellStart"/>
-      <w:r>
-        <w:rPr>
-          <w:sz w:val="28"/>
-          <w:szCs w:val="28"/>
-        </w:rPr>
-        <w:t>end_date</w:t>
-      </w:r>
-      <w:proofErr w:type="spellEnd"/>
-      <w:r>
-        <w:rPr>
-          <w:sz w:val="28"/>
-          <w:szCs w:val="28"/>
-        </w:rPr>
-        <w:t>}</w:t>
-      </w:r>
-      <w:r>
-        <w:rPr>
-          <w:sz w:val="28"/>
-          <w:szCs w:val="28"/>
-        </w:rPr>
-        <w:t xml:space="preserve">. She is currently </w:t>
+        <w:t>{end_date}</w:t>
+      </w:r>
+      <w:r>
+        <w:rPr>
+          <w:sz w:val="28"/>
+          <w:szCs w:val="28"/>
+        </w:rPr>
+        <w:t xml:space="preserve">. </w:t>
+      </w:r>
+      <w:r>
+        <w:rPr>
+          <w:sz w:val="28"/>
+          <w:szCs w:val="28"/>
+        </w:rPr>
+        <w:t>{pronoun_subject}</w:t>
+      </w:r>
+      <w:r>
+        <w:rPr>
+          <w:sz w:val="28"/>
+          <w:szCs w:val="28"/>
+        </w:rPr>
+        <w:t xml:space="preserve"> is currently </w:t>
       </w:r>
       <w:r>
         <w:rPr>
@@ -228,23 +208,7 @@
           <w:sz w:val="28"/>
           <w:szCs w:val="28"/>
         </w:rPr>
-        <w:t>{</w:t>
-      </w:r>
-      <w:proofErr w:type="spellStart"/>
-      <w:r>
-        <w:rPr>
-          <w:sz w:val="28"/>
-          <w:szCs w:val="28"/>
-        </w:rPr>
-        <w:t>office_name</w:t>
-      </w:r>
-      <w:proofErr w:type="spellEnd"/>
-      <w:r>
-        <w:rPr>
-          <w:sz w:val="28"/>
-          <w:szCs w:val="28"/>
-        </w:rPr>
-        <w:t>}</w:t>
+        <w:t>{office_name}</w:t>
       </w:r>
       <w:r>
         <w:rPr>
@@ -291,53 +255,21 @@
           <w:sz w:val="27"/>
           <w:szCs w:val="27"/>
         </w:rPr>
-        <w:t>{</w:t>
-      </w:r>
-      <w:proofErr w:type="spellStart"/>
+        <w:t>{salary_in_words}</w:t>
+      </w:r>
       <w:r>
         <w:rPr>
           <w:sz w:val="27"/>
           <w:szCs w:val="27"/>
         </w:rPr>
-        <w:t>salary_in_words</w:t>
-      </w:r>
-      <w:proofErr w:type="spellEnd"/>
+        <w:t xml:space="preserve"> (</w:t>
+      </w:r>
       <w:r>
         <w:rPr>
           <w:sz w:val="27"/>
           <w:szCs w:val="27"/>
         </w:rPr>
-        <w:t>}</w:t>
-      </w:r>
-      <w:r>
-        <w:rPr>
-          <w:sz w:val="27"/>
-          <w:szCs w:val="27"/>
-        </w:rPr>
-        <w:t xml:space="preserve"> (</w:t>
-      </w:r>
-      <w:r>
-        <w:rPr>
-          <w:sz w:val="27"/>
-          <w:szCs w:val="27"/>
-        </w:rPr>
-        <w:t>{</w:t>
-      </w:r>
-      <w:proofErr w:type="spellStart"/>
-      <w:r>
-        <w:rPr>
-          <w:sz w:val="27"/>
-          <w:szCs w:val="27"/>
-        </w:rPr>
-        <w:t>salary_numeric</w:t>
-      </w:r>
-      <w:proofErr w:type="spellEnd"/>
-      <w:r>
-        <w:rPr>
-          <w:sz w:val="27"/>
-          <w:szCs w:val="27"/>
-        </w:rPr>
-        <w:t>}</w:t>
+        <w:t>{salary_numeric}</w:t>
       </w:r>
       <w:r>
         <w:rPr>
@@ -365,7 +297,7 @@
           <w:sz w:val="25"/>
           <w:szCs w:val="25"/>
         </w:rPr>
-        <w:t xml:space="preserve">This certification is being issued upon his request this </w:t>
+        <w:t xml:space="preserve">This certification is being issued upon </w:t>
       </w:r>
       <w:r>
         <w:rPr>
@@ -373,25 +305,23 @@
           <w:sz w:val="25"/>
           <w:szCs w:val="25"/>
         </w:rPr>
-        <w:t>{</w:t>
-      </w:r>
-      <w:proofErr w:type="spellStart"/>
+        <w:t>{pronoun_possessive}</w:t>
+      </w:r>
       <w:r>
         <w:rPr>
           <w:bCs/>
           <w:sz w:val="25"/>
           <w:szCs w:val="25"/>
         </w:rPr>
-        <w:t>date_generated</w:t>
-      </w:r>
-      <w:proofErr w:type="spellEnd"/>
+        <w:t xml:space="preserve"> request this </w:t>
+      </w:r>
       <w:r>
         <w:rPr>
           <w:bCs/>
           <w:sz w:val="25"/>
           <w:szCs w:val="25"/>
         </w:rPr>
-        <w:t>}</w:t>
+        <w:t>{date_generated}</w:t>
       </w:r>
       <w:r>
         <w:rPr>

</xml_diff>